<commit_message>
Updated lecture slides and practicals
</commit_message>
<xml_diff>
--- a/practicals/prac5/notes/practical_five.docx
+++ b/practicals/prac5/notes/practical_five.docx
@@ -32,23 +32,6 @@
     <w:p>
       <w:pPr>
         <w:spacing w:line="240" w:lineRule="auto"/>
-        <w:rPr>
-          <w:lang w:val="cs-CZ"/>
-        </w:rPr>
-      </w:pPr>
-      <w:r>
-        <w:t xml:space="preserve">Karel </w:t>
-      </w:r>
-      <w:r>
-        <w:rPr>
-          <w:lang w:val="cs-CZ"/>
-        </w:rPr>
-        <w:t>Adámek</w:t>
-      </w:r>
-    </w:p>
-    <w:p>
-      <w:pPr>
-        <w:spacing w:line="240" w:lineRule="auto"/>
       </w:pPr>
     </w:p>
     <w:p>
@@ -71,49 +54,52 @@
           <w:b/>
           <w:sz w:val="28"/>
         </w:rPr>
-        <w:t xml:space="preserve">: </w:t>
+        <w:t xml:space="preserve">: Practical examples </w:t>
       </w:r>
       <w:r>
         <w:rPr>
           <w:b/>
           <w:sz w:val="28"/>
         </w:rPr>
-        <w:t>Introduction to</w:t>
+        <w:t>of CUDA libraries</w:t>
       </w:r>
       <w:r>
         <w:rPr>
           <w:b/>
           <w:sz w:val="28"/>
         </w:rPr>
-        <w:t xml:space="preserve"> the CUDA programming language</w:t>
-      </w:r>
-    </w:p>
-    <w:p>
-      <w:pPr>
-        <w:spacing w:line="240" w:lineRule="auto"/>
-      </w:pPr>
-    </w:p>
-    <w:p>
-      <w:pPr>
-        <w:spacing w:line="240" w:lineRule="auto"/>
-      </w:pPr>
-      <w:r>
-        <w:t xml:space="preserve">This practical will </w:t>
-      </w:r>
-      <w:r>
-        <w:t xml:space="preserve">review </w:t>
-      </w:r>
-      <w:r>
-        <w:t>examples showed in the lecture. First example is ‘Hello world’ example which is then expanded to demonstrate scheduling of threads, warps and blocks on the GPU.  Second example it kernel for vector addition, where importance of correct memory access is demonstrated. The practical ends by writing a code which calculates decimation of a series of integer numbers.</w:t>
-      </w:r>
-    </w:p>
-    <w:p>
-      <w:pPr>
-        <w:spacing w:line="240" w:lineRule="auto"/>
-      </w:pPr>
-      <w:r>
-        <w:t xml:space="preserve"> </w:t>
-      </w:r>
+        <w:t>.</w:t>
+      </w:r>
+    </w:p>
+    <w:p>
+      <w:pPr>
+        <w:spacing w:line="240" w:lineRule="auto"/>
+      </w:pPr>
+    </w:p>
+    <w:p>
+      <w:pPr>
+        <w:spacing w:line="240" w:lineRule="auto"/>
+      </w:pPr>
+      <w:r>
+        <w:t>This practical will review some of the</w:t>
+      </w:r>
+      <w:r>
+        <w:t xml:space="preserve"> CUDA libraries and there uses which were discussed in the </w:t>
+      </w:r>
+      <w:r>
+        <w:t>lecture “</w:t>
+      </w:r>
+      <w:r>
+        <w:t>An introduction to GPUs and how to use them</w:t>
+      </w:r>
+      <w:r>
+        <w:t xml:space="preserve">”. </w:t>
+      </w:r>
+    </w:p>
+    <w:p>
+      <w:pPr>
+        <w:spacing w:line="240" w:lineRule="auto"/>
+      </w:pPr>
       <w:r>
         <w:t>The learning outcomes of this practical are:</w:t>
       </w:r>
@@ -123,24 +109,12 @@
         <w:pStyle w:val="ListParagraph"/>
         <w:numPr>
           <w:ilvl w:val="0"/>
-          <w:numId w:val="1"/>
+          <w:numId w:val="4"/>
         </w:numPr>
         <w:spacing w:line="240" w:lineRule="auto"/>
       </w:pPr>
       <w:r>
-        <w:t xml:space="preserve">To be </w:t>
-      </w:r>
-      <w:r>
-        <w:t xml:space="preserve">become </w:t>
-      </w:r>
-      <w:r>
-        <w:t xml:space="preserve">familiar </w:t>
-      </w:r>
-      <w:r>
-        <w:t>with code structure when using GPUs</w:t>
-      </w:r>
-      <w:r>
-        <w:t>.</w:t>
+        <w:t>To have some understanding of CUDA libraries and there uses.</w:t>
       </w:r>
     </w:p>
     <w:p>
@@ -148,24 +122,12 @@
         <w:pStyle w:val="ListParagraph"/>
         <w:numPr>
           <w:ilvl w:val="0"/>
-          <w:numId w:val="1"/>
+          <w:numId w:val="4"/>
         </w:numPr>
         <w:spacing w:line="240" w:lineRule="auto"/>
       </w:pPr>
       <w:r>
-        <w:t xml:space="preserve">To </w:t>
-      </w:r>
-      <w:r>
-        <w:t>know</w:t>
-      </w:r>
-      <w:r>
-        <w:t xml:space="preserve"> how </w:t>
-      </w:r>
-      <w:r>
-        <w:t>to write kernel and configure them</w:t>
-      </w:r>
-      <w:r>
-        <w:t>.</w:t>
+        <w:t>To understand how memory is allocated on the GPU.</w:t>
       </w:r>
     </w:p>
     <w:p>
@@ -173,25 +135,21 @@
         <w:pStyle w:val="ListParagraph"/>
         <w:numPr>
           <w:ilvl w:val="0"/>
-          <w:numId w:val="1"/>
+          <w:numId w:val="4"/>
         </w:numPr>
         <w:spacing w:line="240" w:lineRule="auto"/>
       </w:pPr>
       <w:r>
-        <w:t xml:space="preserve">To </w:t>
-      </w:r>
-      <w:r>
-        <w:t>understand</w:t>
-      </w:r>
-      <w:r>
-        <w:t xml:space="preserve"> scheduling of thread, warp and block execution of GPUs</w:t>
-      </w:r>
-      <w:r>
-        <w:t>.</w:t>
-      </w:r>
-    </w:p>
-    <w:p>
-      <w:pPr>
+        <w:t>To understand how data is transferred to and from the GPU.</w:t>
+      </w:r>
+    </w:p>
+    <w:p>
+      <w:pPr>
+        <w:pStyle w:val="ListParagraph"/>
+        <w:numPr>
+          <w:ilvl w:val="0"/>
+          <w:numId w:val="4"/>
+        </w:numPr>
         <w:spacing w:line="240" w:lineRule="auto"/>
       </w:pPr>
     </w:p>
@@ -208,7 +166,13 @@
       </w:r>
       <w:proofErr w:type="spellEnd"/>
       <w:r>
-        <w:t xml:space="preserve"> for this course will be carried out on the Universities ARCUS-B computer. To understand how to use ARCUS-B see the slides from lecture 3. As a reminder log in using </w:t>
+        <w:t xml:space="preserve"> for this course will be carried out on the Universities ARCUS-B computer. To understand how </w:t>
+      </w:r>
+      <w:r>
+        <w:t>to use ARCUS-B see the slides from lecture 3</w:t>
+      </w:r>
+      <w:r>
+        <w:t xml:space="preserve">. As a reminder log in using </w:t>
       </w:r>
       <w:proofErr w:type="spellStart"/>
       <w:proofErr w:type="gramStart"/>
@@ -252,7 +216,10 @@
         <w:spacing w:line="240" w:lineRule="auto"/>
       </w:pPr>
       <w:r>
-        <w:t xml:space="preserve">Where </w:t>
+        <w:t>Where</w:t>
+      </w:r>
+      <w:r>
+        <w:t xml:space="preserve"> </w:t>
       </w:r>
       <w:proofErr w:type="spellStart"/>
       <w:r>
@@ -260,7 +227,142 @@
       </w:r>
       <w:proofErr w:type="spellEnd"/>
       <w:r>
-        <w:t xml:space="preserve"> is the account that we have issued you with.</w:t>
+        <w:t xml:space="preserve"> is the accou</w:t>
+      </w:r>
+      <w:r>
+        <w:t>nt that we have issued you with</w:t>
+      </w:r>
+      <w:r>
+        <w:t>.</w:t>
+      </w:r>
+    </w:p>
+    <w:p>
+      <w:pPr>
+        <w:spacing w:line="240" w:lineRule="auto"/>
+      </w:pPr>
+      <w:r>
+        <w:t xml:space="preserve">If you have not done so clone the </w:t>
+      </w:r>
+      <w:proofErr w:type="spellStart"/>
+      <w:r>
+        <w:t>github</w:t>
+      </w:r>
+      <w:proofErr w:type="spellEnd"/>
+      <w:r>
+        <w:t xml:space="preserve"> repo for this CWM. To do this, at the command prompt type:</w:t>
+      </w:r>
+    </w:p>
+    <w:p>
+      <w:pPr>
+        <w:pStyle w:val="ListParagraph"/>
+        <w:spacing w:line="240" w:lineRule="auto"/>
+      </w:pPr>
+    </w:p>
+    <w:p>
+      <w:pPr>
+        <w:pStyle w:val="ListParagraph"/>
+        <w:spacing w:line="240" w:lineRule="auto"/>
+        <w:rPr>
+          <w:rFonts w:ascii="Consolas" w:hAnsi="Consolas"/>
+          <w:color w:val="24292E"/>
+          <w:sz w:val="18"/>
+          <w:szCs w:val="18"/>
+        </w:rPr>
+      </w:pPr>
+      <w:r>
+        <w:t xml:space="preserve">$ </w:t>
+      </w:r>
+      <w:proofErr w:type="gramStart"/>
+      <w:r>
+        <w:t>git</w:t>
+      </w:r>
+      <w:proofErr w:type="gramEnd"/>
+      <w:r>
+        <w:t xml:space="preserve"> clone </w:t>
+      </w:r>
+      <w:hyperlink r:id="rId6" w:history="1">
+        <w:r>
+          <w:rPr>
+            <w:rStyle w:val="Hyperlink"/>
+            <w:rFonts w:ascii="Consolas" w:hAnsi="Consolas"/>
+            <w:sz w:val="18"/>
+            <w:szCs w:val="18"/>
+          </w:rPr>
+          <w:t>https://github.com/wesarmour/CWM-in-HPC-and-Scientific-Computing.git</w:t>
+        </w:r>
+      </w:hyperlink>
+    </w:p>
+    <w:p>
+      <w:pPr>
+        <w:pStyle w:val="ListParagraph"/>
+        <w:spacing w:line="240" w:lineRule="auto"/>
+        <w:rPr>
+          <w:rFonts w:ascii="Consolas" w:hAnsi="Consolas"/>
+          <w:color w:val="24292E"/>
+          <w:sz w:val="18"/>
+          <w:szCs w:val="18"/>
+        </w:rPr>
+      </w:pPr>
+    </w:p>
+    <w:p>
+      <w:pPr>
+        <w:spacing w:line="240" w:lineRule="auto"/>
+        <w:rPr>
+          <w:rFonts w:ascii="Consolas" w:hAnsi="Consolas"/>
+          <w:color w:val="24292E"/>
+          <w:sz w:val="18"/>
+          <w:szCs w:val="18"/>
+        </w:rPr>
+      </w:pPr>
+      <w:r>
+        <w:rPr>
+          <w:rFonts w:ascii="Consolas" w:hAnsi="Consolas"/>
+          <w:color w:val="24292E"/>
+          <w:sz w:val="18"/>
+          <w:szCs w:val="18"/>
+        </w:rPr>
+        <w:t xml:space="preserve">Or </w:t>
+      </w:r>
+    </w:p>
+    <w:p>
+      <w:pPr>
+        <w:pStyle w:val="ListParagraph"/>
+        <w:spacing w:line="240" w:lineRule="auto"/>
+        <w:rPr>
+          <w:rFonts w:ascii="Consolas" w:hAnsi="Consolas"/>
+          <w:color w:val="24292E"/>
+          <w:sz w:val="18"/>
+          <w:szCs w:val="18"/>
+        </w:rPr>
+      </w:pPr>
+    </w:p>
+    <w:p>
+      <w:pPr>
+        <w:pStyle w:val="ListParagraph"/>
+        <w:spacing w:line="240" w:lineRule="auto"/>
+      </w:pPr>
+      <w:r>
+        <w:rPr>
+          <w:rFonts w:ascii="Consolas" w:hAnsi="Consolas"/>
+          <w:color w:val="24292E"/>
+          <w:sz w:val="18"/>
+          <w:szCs w:val="18"/>
+        </w:rPr>
+        <w:t>$git pull</w:t>
+      </w:r>
+    </w:p>
+    <w:p>
+      <w:pPr>
+        <w:pStyle w:val="ListParagraph"/>
+        <w:spacing w:line="240" w:lineRule="auto"/>
+      </w:pPr>
+    </w:p>
+    <w:p>
+      <w:pPr>
+        <w:spacing w:line="240" w:lineRule="auto"/>
+      </w:pPr>
+      <w:r>
+        <w:t>To update your local repo.</w:t>
       </w:r>
     </w:p>
     <w:p>
@@ -287,8 +389,137 @@
       </w:r>
     </w:p>
     <w:p>
-      <w:r>
-        <w:t>The first part of this practical is to review examples given on the lecture. These are in ‘code’ directory of this practical. These examples are</w:t>
+      <w:pPr>
+        <w:spacing w:line="240" w:lineRule="auto"/>
+      </w:pPr>
+    </w:p>
+    <w:p>
+      <w:pPr>
+        <w:spacing w:line="240" w:lineRule="auto"/>
+        <w:rPr>
+          <w:b/>
+          <w:i/>
+        </w:rPr>
+      </w:pPr>
+      <w:r>
+        <w:rPr>
+          <w:b/>
+          <w:i/>
+        </w:rPr>
+        <w:t>Part A</w:t>
+      </w:r>
+    </w:p>
+    <w:p>
+      <w:pPr>
+        <w:pStyle w:val="ListParagraph"/>
+        <w:numPr>
+          <w:ilvl w:val="0"/>
+          <w:numId w:val="2"/>
+        </w:numPr>
+        <w:spacing w:line="240" w:lineRule="auto"/>
+      </w:pPr>
+      <w:proofErr w:type="spellStart"/>
+      <w:r>
+        <w:t>cuFFT</w:t>
+      </w:r>
+      <w:proofErr w:type="spellEnd"/>
+    </w:p>
+    <w:p>
+      <w:pPr>
+        <w:spacing w:line="240" w:lineRule="auto"/>
+      </w:pPr>
+    </w:p>
+    <w:p>
+      <w:pPr>
+        <w:spacing w:line="240" w:lineRule="auto"/>
+      </w:pPr>
+    </w:p>
+    <w:p>
+      <w:pPr>
+        <w:spacing w:line="240" w:lineRule="auto"/>
+        <w:rPr>
+          <w:b/>
+          <w:i/>
+          <w:sz w:val="24"/>
+        </w:rPr>
+      </w:pPr>
+      <w:r>
+        <w:rPr>
+          <w:b/>
+          <w:i/>
+          <w:sz w:val="24"/>
+        </w:rPr>
+        <w:t>Part B</w:t>
+      </w:r>
+    </w:p>
+    <w:p>
+      <w:pPr>
+        <w:pStyle w:val="ListParagraph"/>
+        <w:numPr>
+          <w:ilvl w:val="0"/>
+          <w:numId w:val="5"/>
+        </w:numPr>
+        <w:spacing w:line="240" w:lineRule="auto"/>
+      </w:pPr>
+      <w:proofErr w:type="spellStart"/>
+      <w:r>
+        <w:t>cuBLAS</w:t>
+      </w:r>
+      <w:proofErr w:type="spellEnd"/>
+    </w:p>
+    <w:p>
+      <w:pPr>
+        <w:spacing w:line="240" w:lineRule="auto"/>
+        <w:rPr>
+          <w:b/>
+          <w:i/>
+          <w:sz w:val="24"/>
+        </w:rPr>
+      </w:pPr>
+      <w:r>
+        <w:rPr>
+          <w:b/>
+          <w:i/>
+          <w:sz w:val="24"/>
+        </w:rPr>
+        <w:lastRenderedPageBreak/>
+        <w:t>Part C</w:t>
+      </w:r>
+    </w:p>
+    <w:p>
+      <w:pPr>
+        <w:pStyle w:val="ListParagraph"/>
+        <w:numPr>
+          <w:ilvl w:val="0"/>
+          <w:numId w:val="6"/>
+        </w:numPr>
+        <w:spacing w:line="240" w:lineRule="auto"/>
+      </w:pPr>
+      <w:proofErr w:type="spellStart"/>
+      <w:r>
+        <w:t>cuRAND</w:t>
+      </w:r>
+      <w:proofErr w:type="spellEnd"/>
+    </w:p>
+    <w:p>
+      <w:pPr>
+        <w:spacing w:line="240" w:lineRule="auto"/>
+      </w:pPr>
+    </w:p>
+    <w:p>
+      <w:pPr>
+        <w:spacing w:line="240" w:lineRule="auto"/>
+        <w:rPr>
+          <w:b/>
+          <w:i/>
+        </w:rPr>
+      </w:pPr>
+      <w:r>
+        <w:rPr>
+          <w:b/>
+          <w:i/>
+        </w:rPr>
+        <w:t>Bonus questions</w:t>
       </w:r>
     </w:p>
     <w:p>
@@ -298,17 +529,18 @@
           <w:ilvl w:val="0"/>
           <w:numId w:val="3"/>
         </w:numPr>
-      </w:pPr>
+        <w:spacing w:line="240" w:lineRule="auto"/>
+      </w:pPr>
+      <w:r>
+        <w:t xml:space="preserve">Create a </w:t>
+      </w:r>
       <w:proofErr w:type="spellStart"/>
       <w:r>
-        <w:t>h</w:t>
-      </w:r>
-      <w:r>
-        <w:t>elloworld</w:t>
+        <w:t>Makefile</w:t>
       </w:r>
       <w:proofErr w:type="spellEnd"/>
       <w:r>
-        <w:t>,</w:t>
+        <w:t xml:space="preserve"> for your codes</w:t>
       </w:r>
     </w:p>
     <w:p>
@@ -318,243 +550,46 @@
           <w:ilvl w:val="0"/>
           <w:numId w:val="3"/>
         </w:numPr>
-      </w:pPr>
+        <w:spacing w:line="240" w:lineRule="auto"/>
+      </w:pPr>
+      <w:r>
+        <w:t xml:space="preserve">Upload your own codes to your </w:t>
+      </w:r>
       <w:proofErr w:type="spellStart"/>
       <w:r>
-        <w:t>helloworld_scheduling</w:t>
+        <w:t>git</w:t>
       </w:r>
       <w:proofErr w:type="spellEnd"/>
       <w:r>
-        <w:t>,</w:t>
-      </w:r>
-    </w:p>
-    <w:p>
-      <w:pPr>
-        <w:pStyle w:val="ListParagraph"/>
-        <w:numPr>
-          <w:ilvl w:val="0"/>
-          <w:numId w:val="3"/>
-        </w:numPr>
-      </w:pPr>
-      <w:proofErr w:type="spellStart"/>
-      <w:r>
-        <w:t>vector_addition</w:t>
-      </w:r>
-      <w:proofErr w:type="spellEnd"/>
-      <w:r>
-        <w:t>,</w:t>
-      </w:r>
-    </w:p>
-    <w:p>
-      <w:pPr>
-        <w:pStyle w:val="ListParagraph"/>
-        <w:numPr>
-          <w:ilvl w:val="0"/>
-          <w:numId w:val="3"/>
-        </w:numPr>
-      </w:pPr>
-      <w:proofErr w:type="spellStart"/>
-      <w:r>
-        <w:t>vector_addition</w:t>
-      </w:r>
-      <w:r>
-        <w:t>_memory</w:t>
-      </w:r>
-      <w:proofErr w:type="spellEnd"/>
-      <w:r>
-        <w:t>.</w:t>
-      </w:r>
-    </w:p>
-    <w:p>
-      <w:r>
-        <w:t>Please follow instructions contained in the code files themselves.</w:t>
-      </w:r>
-    </w:p>
-    <w:p/>
-    <w:p>
-      <w:pPr>
-        <w:rPr>
-          <w:b/>
-        </w:rPr>
-      </w:pPr>
-      <w:r>
-        <w:rPr>
-          <w:b/>
-        </w:rPr>
-        <w:t>Decimation</w:t>
-      </w:r>
-    </w:p>
-    <w:p>
-      <w:r>
-        <w:t>Secon</w:t>
-      </w:r>
-      <w:r>
-        <w:t xml:space="preserve">d part of the practical is to write a code which calculates decimation of a series of integer numbers. </w:t>
-      </w:r>
-    </w:p>
-    <w:p>
-      <w:r>
-        <w:lastRenderedPageBreak/>
-        <w:t xml:space="preserve">Decimation is where we divide a series of numbers </w:t>
-      </w:r>
-      <w:r>
-        <w:t xml:space="preserve">into distinct series of sets which contain </w:t>
-      </w:r>
-      <w:r>
-        <w:t xml:space="preserve">two neighbouring </w:t>
-      </w:r>
-      <w:r>
-        <w:t>numbers. These number are then added together to create a new series. The algorithm is shown in the figure 1.</w:t>
-      </w:r>
-    </w:p>
-    <w:p>
-      <w:pPr>
-        <w:rPr>
-          <w:noProof/>
-          <w:lang w:eastAsia="en-GB"/>
-        </w:rPr>
-      </w:pPr>
-    </w:p>
-    <w:p>
-      <w:r>
-        <w:rPr>
-          <w:noProof/>
-          <w:lang w:eastAsia="en-GB"/>
-        </w:rPr>
-        <w:drawing>
-          <wp:inline distT="0" distB="0" distL="0" distR="0">
-            <wp:extent cx="5362575" cy="1371600"/>
-            <wp:effectExtent l="0" t="0" r="9525" b="0"/>
-            <wp:docPr id="1" name="Picture 1"/>
-            <wp:cNvGraphicFramePr>
-              <a:graphicFrameLocks xmlns:a="http://schemas.openxmlformats.org/drawingml/2006/main" noChangeAspect="1"/>
-            </wp:cNvGraphicFramePr>
-            <a:graphic xmlns:a="http://schemas.openxmlformats.org/drawingml/2006/main">
-              <a:graphicData uri="http://schemas.openxmlformats.org/drawingml/2006/picture">
-                <pic:pic xmlns:pic="http://schemas.openxmlformats.org/drawingml/2006/picture">
-                  <pic:nvPicPr>
-                    <pic:cNvPr id="1" name="Decimation.png"/>
-                    <pic:cNvPicPr/>
-                  </pic:nvPicPr>
-                  <pic:blipFill>
-                    <a:blip r:embed="rId6">
-                      <a:extLst>
-                        <a:ext uri="{28A0092B-C50C-407E-A947-70E740481C1C}">
-                          <a14:useLocalDpi xmlns:a14="http://schemas.microsoft.com/office/drawing/2010/main" val="0"/>
-                        </a:ext>
-                      </a:extLst>
-                    </a:blip>
-                    <a:stretch>
-                      <a:fillRect/>
-                    </a:stretch>
-                  </pic:blipFill>
-                  <pic:spPr>
-                    <a:xfrm>
-                      <a:off x="0" y="0"/>
-                      <a:ext cx="5362575" cy="1371600"/>
-                    </a:xfrm>
-                    <a:prstGeom prst="rect">
-                      <a:avLst/>
-                    </a:prstGeom>
-                  </pic:spPr>
-                </pic:pic>
-              </a:graphicData>
-            </a:graphic>
-          </wp:inline>
-        </w:drawing>
-      </w:r>
-    </w:p>
-    <w:p>
-      <w:pPr>
-        <w:jc w:val="center"/>
-      </w:pPr>
-      <w:r>
-        <w:t>Figure 1: Decimation, two neighbouring numbers are added together to create new series of numbers.</w:t>
-      </w:r>
-    </w:p>
-    <w:p/>
-    <w:p>
-      <w:r>
-        <w:t>For example if we have a series of numbers {1</w:t>
-      </w:r>
-      <w:proofErr w:type="gramStart"/>
-      <w:r>
-        <w:t>,2,5,7,3,8</w:t>
-      </w:r>
-      <w:proofErr w:type="gramEnd"/>
-      <w:r>
-        <w:t>} the decimation will perform {1+2, 5+7, 3+8}</w:t>
-      </w:r>
-    </w:p>
-    <w:p>
-      <w:pPr>
-        <w:rPr>
-          <w:rFonts w:eastAsiaTheme="minorEastAsia"/>
-        </w:rPr>
-      </w:pPr>
-      <m:oMathPara>
-        <m:oMath>
-          <m:d>
-            <m:dPr>
-              <m:begChr m:val="{"/>
-              <m:endChr m:val="}"/>
-              <m:ctrlPr>
-                <w:rPr>
-                  <w:rFonts w:ascii="Cambria Math" w:hAnsi="Cambria Math"/>
-                  <w:i/>
-                </w:rPr>
-              </m:ctrlPr>
-            </m:dPr>
-            <m:e>
-              <m:r>
-                <w:rPr>
-                  <w:rFonts w:ascii="Cambria Math" w:hAnsi="Cambria Math"/>
-                </w:rPr>
-                <m:t>1+2 , 5+7 , 3+8</m:t>
-              </m:r>
-            </m:e>
-          </m:d>
-          <m:r>
-            <w:rPr>
-              <w:rFonts w:ascii="Cambria Math" w:hAnsi="Cambria Math"/>
-            </w:rPr>
-            <m:t>=&gt;</m:t>
-          </m:r>
-          <m:d>
-            <m:dPr>
-              <m:begChr m:val="{"/>
-              <m:endChr m:val="}"/>
-              <m:ctrlPr>
-                <w:rPr>
-                  <w:rFonts w:ascii="Cambria Math" w:hAnsi="Cambria Math"/>
-                  <w:i/>
-                </w:rPr>
-              </m:ctrlPr>
-            </m:dPr>
-            <m:e>
-              <m:r>
-                <w:rPr>
-                  <w:rFonts w:ascii="Cambria Math" w:hAnsi="Cambria Math"/>
-                </w:rPr>
-                <m:t>3,12,11</m:t>
-              </m:r>
-            </m:e>
-          </m:d>
-          <m:r>
-            <w:rPr>
-              <w:rFonts w:ascii="Cambria Math" w:hAnsi="Cambria Math"/>
-            </w:rPr>
-            <m:t>.</m:t>
-          </m:r>
-        </m:oMath>
-      </m:oMathPara>
-    </w:p>
-    <w:p>
-      <w:r>
-        <w:t>The code with description and specific tasks which needs to be completed are describe in the code itself.</w:t>
+        <w:t xml:space="preserve"> repo</w:t>
+      </w:r>
+    </w:p>
+    <w:p>
+      <w:pPr>
+        <w:spacing w:line="240" w:lineRule="auto"/>
+      </w:pPr>
+    </w:p>
+    <w:p>
+      <w:pPr>
+        <w:spacing w:line="240" w:lineRule="auto"/>
+        <w:rPr>
+          <w:i/>
+        </w:rPr>
+      </w:pPr>
+      <w:r>
+        <w:rPr>
+          <w:i/>
+        </w:rPr>
+        <w:t xml:space="preserve">Do not worry if you don’t complete all of the above. The aim of this practical is to encourage you to write your own C </w:t>
       </w:r>
       <w:bookmarkStart w:id="0" w:name="_GoBack"/>
       <w:bookmarkEnd w:id="0"/>
+      <w:r>
+        <w:rPr>
+          <w:i/>
+        </w:rPr>
+        <w:t>code and become familiar with some of the common functions.</w:t>
+      </w:r>
     </w:p>
     <w:sectPr>
       <w:pgSz w:w="11906" w:h="16838"/>
@@ -569,6 +604,386 @@
 <file path=word/numbering.xml><?xml version="1.0" encoding="utf-8"?>
 <w:numbering xmlns:wpc="http://schemas.microsoft.com/office/word/2010/wordprocessingCanvas" xmlns:mc="http://schemas.openxmlformats.org/markup-compatibility/2006" xmlns:o="urn:schemas-microsoft-com:office:office" xmlns:r="http://schemas.openxmlformats.org/officeDocument/2006/relationships" xmlns:m="http://schemas.openxmlformats.org/officeDocument/2006/math" xmlns:v="urn:schemas-microsoft-com:vml" xmlns:wp14="http://schemas.microsoft.com/office/word/2010/wordprocessingDrawing" xmlns:wp="http://schemas.openxmlformats.org/drawingml/2006/wordprocessingDrawing" xmlns:w10="urn:schemas-microsoft-com:office:word" xmlns:w="http://schemas.openxmlformats.org/wordprocessingml/2006/main" xmlns:w14="http://schemas.microsoft.com/office/word/2010/wordml" xmlns:w15="http://schemas.microsoft.com/office/word/2012/wordml" xmlns:wpg="http://schemas.microsoft.com/office/word/2010/wordprocessingGroup" xmlns:wpi="http://schemas.microsoft.com/office/word/2010/wordprocessingInk" xmlns:wne="http://schemas.microsoft.com/office/word/2006/wordml" xmlns:wps="http://schemas.microsoft.com/office/word/2010/wordprocessingShape" mc:Ignorable="w14 w15 wp14">
   <w:abstractNum w:abstractNumId="0" w15:restartNumberingAfterBreak="0">
+    <w:nsid w:val="02DB412F"/>
+    <w:multiLevelType w:val="hybridMultilevel"/>
+    <w:tmpl w:val="BD46A3CA"/>
+    <w:lvl w:ilvl="0" w:tplc="08090001">
+      <w:start w:val="1"/>
+      <w:numFmt w:val="bullet"/>
+      <w:lvlText w:val=""/>
+      <w:lvlJc w:val="left"/>
+      <w:pPr>
+        <w:ind w:left="720" w:hanging="360"/>
+      </w:pPr>
+      <w:rPr>
+        <w:rFonts w:ascii="Symbol" w:hAnsi="Symbol" w:hint="default"/>
+      </w:rPr>
+    </w:lvl>
+    <w:lvl w:ilvl="1" w:tplc="08090003" w:tentative="1">
+      <w:start w:val="1"/>
+      <w:numFmt w:val="bullet"/>
+      <w:lvlText w:val="o"/>
+      <w:lvlJc w:val="left"/>
+      <w:pPr>
+        <w:ind w:left="1440" w:hanging="360"/>
+      </w:pPr>
+      <w:rPr>
+        <w:rFonts w:ascii="Courier New" w:hAnsi="Courier New" w:cs="Courier New" w:hint="default"/>
+      </w:rPr>
+    </w:lvl>
+    <w:lvl w:ilvl="2" w:tplc="08090005" w:tentative="1">
+      <w:start w:val="1"/>
+      <w:numFmt w:val="bullet"/>
+      <w:lvlText w:val=""/>
+      <w:lvlJc w:val="left"/>
+      <w:pPr>
+        <w:ind w:left="2160" w:hanging="360"/>
+      </w:pPr>
+      <w:rPr>
+        <w:rFonts w:ascii="Wingdings" w:hAnsi="Wingdings" w:hint="default"/>
+      </w:rPr>
+    </w:lvl>
+    <w:lvl w:ilvl="3" w:tplc="08090001" w:tentative="1">
+      <w:start w:val="1"/>
+      <w:numFmt w:val="bullet"/>
+      <w:lvlText w:val=""/>
+      <w:lvlJc w:val="left"/>
+      <w:pPr>
+        <w:ind w:left="2880" w:hanging="360"/>
+      </w:pPr>
+      <w:rPr>
+        <w:rFonts w:ascii="Symbol" w:hAnsi="Symbol" w:hint="default"/>
+      </w:rPr>
+    </w:lvl>
+    <w:lvl w:ilvl="4" w:tplc="08090003" w:tentative="1">
+      <w:start w:val="1"/>
+      <w:numFmt w:val="bullet"/>
+      <w:lvlText w:val="o"/>
+      <w:lvlJc w:val="left"/>
+      <w:pPr>
+        <w:ind w:left="3600" w:hanging="360"/>
+      </w:pPr>
+      <w:rPr>
+        <w:rFonts w:ascii="Courier New" w:hAnsi="Courier New" w:cs="Courier New" w:hint="default"/>
+      </w:rPr>
+    </w:lvl>
+    <w:lvl w:ilvl="5" w:tplc="08090005" w:tentative="1">
+      <w:start w:val="1"/>
+      <w:numFmt w:val="bullet"/>
+      <w:lvlText w:val=""/>
+      <w:lvlJc w:val="left"/>
+      <w:pPr>
+        <w:ind w:left="4320" w:hanging="360"/>
+      </w:pPr>
+      <w:rPr>
+        <w:rFonts w:ascii="Wingdings" w:hAnsi="Wingdings" w:hint="default"/>
+      </w:rPr>
+    </w:lvl>
+    <w:lvl w:ilvl="6" w:tplc="08090001" w:tentative="1">
+      <w:start w:val="1"/>
+      <w:numFmt w:val="bullet"/>
+      <w:lvlText w:val=""/>
+      <w:lvlJc w:val="left"/>
+      <w:pPr>
+        <w:ind w:left="5040" w:hanging="360"/>
+      </w:pPr>
+      <w:rPr>
+        <w:rFonts w:ascii="Symbol" w:hAnsi="Symbol" w:hint="default"/>
+      </w:rPr>
+    </w:lvl>
+    <w:lvl w:ilvl="7" w:tplc="08090003" w:tentative="1">
+      <w:start w:val="1"/>
+      <w:numFmt w:val="bullet"/>
+      <w:lvlText w:val="o"/>
+      <w:lvlJc w:val="left"/>
+      <w:pPr>
+        <w:ind w:left="5760" w:hanging="360"/>
+      </w:pPr>
+      <w:rPr>
+        <w:rFonts w:ascii="Courier New" w:hAnsi="Courier New" w:cs="Courier New" w:hint="default"/>
+      </w:rPr>
+    </w:lvl>
+    <w:lvl w:ilvl="8" w:tplc="08090005" w:tentative="1">
+      <w:start w:val="1"/>
+      <w:numFmt w:val="bullet"/>
+      <w:lvlText w:val=""/>
+      <w:lvlJc w:val="left"/>
+      <w:pPr>
+        <w:ind w:left="6480" w:hanging="360"/>
+      </w:pPr>
+      <w:rPr>
+        <w:rFonts w:ascii="Wingdings" w:hAnsi="Wingdings" w:hint="default"/>
+      </w:rPr>
+    </w:lvl>
+  </w:abstractNum>
+  <w:abstractNum w:abstractNumId="1" w15:restartNumberingAfterBreak="0">
+    <w:nsid w:val="07C55293"/>
+    <w:multiLevelType w:val="hybridMultilevel"/>
+    <w:tmpl w:val="5E22DD14"/>
+    <w:lvl w:ilvl="0" w:tplc="0809000F">
+      <w:start w:val="1"/>
+      <w:numFmt w:val="decimal"/>
+      <w:lvlText w:val="%1."/>
+      <w:lvlJc w:val="left"/>
+      <w:pPr>
+        <w:ind w:left="720" w:hanging="360"/>
+      </w:pPr>
+      <w:rPr>
+        <w:rFonts w:hint="default"/>
+      </w:rPr>
+    </w:lvl>
+    <w:lvl w:ilvl="1" w:tplc="08090019" w:tentative="1">
+      <w:start w:val="1"/>
+      <w:numFmt w:val="lowerLetter"/>
+      <w:lvlText w:val="%2."/>
+      <w:lvlJc w:val="left"/>
+      <w:pPr>
+        <w:ind w:left="1440" w:hanging="360"/>
+      </w:pPr>
+    </w:lvl>
+    <w:lvl w:ilvl="2" w:tplc="0809001B" w:tentative="1">
+      <w:start w:val="1"/>
+      <w:numFmt w:val="lowerRoman"/>
+      <w:lvlText w:val="%3."/>
+      <w:lvlJc w:val="right"/>
+      <w:pPr>
+        <w:ind w:left="2160" w:hanging="180"/>
+      </w:pPr>
+    </w:lvl>
+    <w:lvl w:ilvl="3" w:tplc="0809000F" w:tentative="1">
+      <w:start w:val="1"/>
+      <w:numFmt w:val="decimal"/>
+      <w:lvlText w:val="%4."/>
+      <w:lvlJc w:val="left"/>
+      <w:pPr>
+        <w:ind w:left="2880" w:hanging="360"/>
+      </w:pPr>
+    </w:lvl>
+    <w:lvl w:ilvl="4" w:tplc="08090019" w:tentative="1">
+      <w:start w:val="1"/>
+      <w:numFmt w:val="lowerLetter"/>
+      <w:lvlText w:val="%5."/>
+      <w:lvlJc w:val="left"/>
+      <w:pPr>
+        <w:ind w:left="3600" w:hanging="360"/>
+      </w:pPr>
+    </w:lvl>
+    <w:lvl w:ilvl="5" w:tplc="0809001B" w:tentative="1">
+      <w:start w:val="1"/>
+      <w:numFmt w:val="lowerRoman"/>
+      <w:lvlText w:val="%6."/>
+      <w:lvlJc w:val="right"/>
+      <w:pPr>
+        <w:ind w:left="4320" w:hanging="180"/>
+      </w:pPr>
+    </w:lvl>
+    <w:lvl w:ilvl="6" w:tplc="0809000F" w:tentative="1">
+      <w:start w:val="1"/>
+      <w:numFmt w:val="decimal"/>
+      <w:lvlText w:val="%7."/>
+      <w:lvlJc w:val="left"/>
+      <w:pPr>
+        <w:ind w:left="5040" w:hanging="360"/>
+      </w:pPr>
+    </w:lvl>
+    <w:lvl w:ilvl="7" w:tplc="08090019" w:tentative="1">
+      <w:start w:val="1"/>
+      <w:numFmt w:val="lowerLetter"/>
+      <w:lvlText w:val="%8."/>
+      <w:lvlJc w:val="left"/>
+      <w:pPr>
+        <w:ind w:left="5760" w:hanging="360"/>
+      </w:pPr>
+    </w:lvl>
+    <w:lvl w:ilvl="8" w:tplc="0809001B" w:tentative="1">
+      <w:start w:val="1"/>
+      <w:numFmt w:val="lowerRoman"/>
+      <w:lvlText w:val="%9."/>
+      <w:lvlJc w:val="right"/>
+      <w:pPr>
+        <w:ind w:left="6480" w:hanging="180"/>
+      </w:pPr>
+    </w:lvl>
+  </w:abstractNum>
+  <w:abstractNum w:abstractNumId="2" w15:restartNumberingAfterBreak="0">
+    <w:nsid w:val="0CDB58BD"/>
+    <w:multiLevelType w:val="hybridMultilevel"/>
+    <w:tmpl w:val="E4DEC660"/>
+    <w:lvl w:ilvl="0" w:tplc="08090019">
+      <w:start w:val="1"/>
+      <w:numFmt w:val="lowerLetter"/>
+      <w:lvlText w:val="%1."/>
+      <w:lvlJc w:val="left"/>
+      <w:pPr>
+        <w:ind w:left="720" w:hanging="360"/>
+      </w:pPr>
+      <w:rPr>
+        <w:rFonts w:hint="default"/>
+      </w:rPr>
+    </w:lvl>
+    <w:lvl w:ilvl="1" w:tplc="08090019" w:tentative="1">
+      <w:start w:val="1"/>
+      <w:numFmt w:val="lowerLetter"/>
+      <w:lvlText w:val="%2."/>
+      <w:lvlJc w:val="left"/>
+      <w:pPr>
+        <w:ind w:left="1440" w:hanging="360"/>
+      </w:pPr>
+    </w:lvl>
+    <w:lvl w:ilvl="2" w:tplc="0809001B" w:tentative="1">
+      <w:start w:val="1"/>
+      <w:numFmt w:val="lowerRoman"/>
+      <w:lvlText w:val="%3."/>
+      <w:lvlJc w:val="right"/>
+      <w:pPr>
+        <w:ind w:left="2160" w:hanging="180"/>
+      </w:pPr>
+    </w:lvl>
+    <w:lvl w:ilvl="3" w:tplc="0809000F" w:tentative="1">
+      <w:start w:val="1"/>
+      <w:numFmt w:val="decimal"/>
+      <w:lvlText w:val="%4."/>
+      <w:lvlJc w:val="left"/>
+      <w:pPr>
+        <w:ind w:left="2880" w:hanging="360"/>
+      </w:pPr>
+    </w:lvl>
+    <w:lvl w:ilvl="4" w:tplc="08090019" w:tentative="1">
+      <w:start w:val="1"/>
+      <w:numFmt w:val="lowerLetter"/>
+      <w:lvlText w:val="%5."/>
+      <w:lvlJc w:val="left"/>
+      <w:pPr>
+        <w:ind w:left="3600" w:hanging="360"/>
+      </w:pPr>
+    </w:lvl>
+    <w:lvl w:ilvl="5" w:tplc="0809001B" w:tentative="1">
+      <w:start w:val="1"/>
+      <w:numFmt w:val="lowerRoman"/>
+      <w:lvlText w:val="%6."/>
+      <w:lvlJc w:val="right"/>
+      <w:pPr>
+        <w:ind w:left="4320" w:hanging="180"/>
+      </w:pPr>
+    </w:lvl>
+    <w:lvl w:ilvl="6" w:tplc="0809000F" w:tentative="1">
+      <w:start w:val="1"/>
+      <w:numFmt w:val="decimal"/>
+      <w:lvlText w:val="%7."/>
+      <w:lvlJc w:val="left"/>
+      <w:pPr>
+        <w:ind w:left="5040" w:hanging="360"/>
+      </w:pPr>
+    </w:lvl>
+    <w:lvl w:ilvl="7" w:tplc="08090019" w:tentative="1">
+      <w:start w:val="1"/>
+      <w:numFmt w:val="lowerLetter"/>
+      <w:lvlText w:val="%8."/>
+      <w:lvlJc w:val="left"/>
+      <w:pPr>
+        <w:ind w:left="5760" w:hanging="360"/>
+      </w:pPr>
+    </w:lvl>
+    <w:lvl w:ilvl="8" w:tplc="0809001B" w:tentative="1">
+      <w:start w:val="1"/>
+      <w:numFmt w:val="lowerRoman"/>
+      <w:lvlText w:val="%9."/>
+      <w:lvlJc w:val="right"/>
+      <w:pPr>
+        <w:ind w:left="6480" w:hanging="180"/>
+      </w:pPr>
+    </w:lvl>
+  </w:abstractNum>
+  <w:abstractNum w:abstractNumId="3" w15:restartNumberingAfterBreak="0">
+    <w:nsid w:val="25277327"/>
+    <w:multiLevelType w:val="hybridMultilevel"/>
+    <w:tmpl w:val="A2786CD6"/>
+    <w:lvl w:ilvl="0" w:tplc="0809000F">
+      <w:start w:val="1"/>
+      <w:numFmt w:val="decimal"/>
+      <w:lvlText w:val="%1."/>
+      <w:lvlJc w:val="left"/>
+      <w:pPr>
+        <w:ind w:left="720" w:hanging="360"/>
+      </w:pPr>
+      <w:rPr>
+        <w:rFonts w:hint="default"/>
+      </w:rPr>
+    </w:lvl>
+    <w:lvl w:ilvl="1" w:tplc="08090019" w:tentative="1">
+      <w:start w:val="1"/>
+      <w:numFmt w:val="lowerLetter"/>
+      <w:lvlText w:val="%2."/>
+      <w:lvlJc w:val="left"/>
+      <w:pPr>
+        <w:ind w:left="1440" w:hanging="360"/>
+      </w:pPr>
+    </w:lvl>
+    <w:lvl w:ilvl="2" w:tplc="0809001B" w:tentative="1">
+      <w:start w:val="1"/>
+      <w:numFmt w:val="lowerRoman"/>
+      <w:lvlText w:val="%3."/>
+      <w:lvlJc w:val="right"/>
+      <w:pPr>
+        <w:ind w:left="2160" w:hanging="180"/>
+      </w:pPr>
+    </w:lvl>
+    <w:lvl w:ilvl="3" w:tplc="0809000F" w:tentative="1">
+      <w:start w:val="1"/>
+      <w:numFmt w:val="decimal"/>
+      <w:lvlText w:val="%4."/>
+      <w:lvlJc w:val="left"/>
+      <w:pPr>
+        <w:ind w:left="2880" w:hanging="360"/>
+      </w:pPr>
+    </w:lvl>
+    <w:lvl w:ilvl="4" w:tplc="08090019" w:tentative="1">
+      <w:start w:val="1"/>
+      <w:numFmt w:val="lowerLetter"/>
+      <w:lvlText w:val="%5."/>
+      <w:lvlJc w:val="left"/>
+      <w:pPr>
+        <w:ind w:left="3600" w:hanging="360"/>
+      </w:pPr>
+    </w:lvl>
+    <w:lvl w:ilvl="5" w:tplc="0809001B" w:tentative="1">
+      <w:start w:val="1"/>
+      <w:numFmt w:val="lowerRoman"/>
+      <w:lvlText w:val="%6."/>
+      <w:lvlJc w:val="right"/>
+      <w:pPr>
+        <w:ind w:left="4320" w:hanging="180"/>
+      </w:pPr>
+    </w:lvl>
+    <w:lvl w:ilvl="6" w:tplc="0809000F" w:tentative="1">
+      <w:start w:val="1"/>
+      <w:numFmt w:val="decimal"/>
+      <w:lvlText w:val="%7."/>
+      <w:lvlJc w:val="left"/>
+      <w:pPr>
+        <w:ind w:left="5040" w:hanging="360"/>
+      </w:pPr>
+    </w:lvl>
+    <w:lvl w:ilvl="7" w:tplc="08090019" w:tentative="1">
+      <w:start w:val="1"/>
+      <w:numFmt w:val="lowerLetter"/>
+      <w:lvlText w:val="%8."/>
+      <w:lvlJc w:val="left"/>
+      <w:pPr>
+        <w:ind w:left="5760" w:hanging="360"/>
+      </w:pPr>
+    </w:lvl>
+    <w:lvl w:ilvl="8" w:tplc="0809001B" w:tentative="1">
+      <w:start w:val="1"/>
+      <w:numFmt w:val="lowerRoman"/>
+      <w:lvlText w:val="%9."/>
+      <w:lvlJc w:val="right"/>
+      <w:pPr>
+        <w:ind w:left="6480" w:hanging="180"/>
+      </w:pPr>
+    </w:lvl>
+  </w:abstractNum>
+  <w:abstractNum w:abstractNumId="4" w15:restartNumberingAfterBreak="0">
     <w:nsid w:val="28754535"/>
     <w:multiLevelType w:val="hybridMultilevel"/>
     <w:tmpl w:val="A8320BC6"/>
@@ -584,7 +999,7 @@
         <w:rFonts w:ascii="Symbol" w:hAnsi="Symbol" w:hint="default"/>
       </w:rPr>
     </w:lvl>
-    <w:lvl w:ilvl="1" w:tplc="08090003">
+    <w:lvl w:ilvl="1" w:tplc="08090003" w:tentative="1">
       <w:start w:val="1"/>
       <w:numFmt w:val="bullet"/>
       <w:lvlText w:val="o"/>
@@ -596,7 +1011,7 @@
         <w:rFonts w:ascii="Courier New" w:hAnsi="Courier New" w:cs="Courier New" w:hint="default"/>
       </w:rPr>
     </w:lvl>
-    <w:lvl w:ilvl="2" w:tplc="08090005">
+    <w:lvl w:ilvl="2" w:tplc="08090005" w:tentative="1">
       <w:start w:val="1"/>
       <w:numFmt w:val="bullet"/>
       <w:lvlText w:val=""/>
@@ -608,7 +1023,7 @@
         <w:rFonts w:ascii="Wingdings" w:hAnsi="Wingdings" w:hint="default"/>
       </w:rPr>
     </w:lvl>
-    <w:lvl w:ilvl="3" w:tplc="08090001">
+    <w:lvl w:ilvl="3" w:tplc="08090001" w:tentative="1">
       <w:start w:val="1"/>
       <w:numFmt w:val="bullet"/>
       <w:lvlText w:val=""/>
@@ -620,7 +1035,7 @@
         <w:rFonts w:ascii="Symbol" w:hAnsi="Symbol" w:hint="default"/>
       </w:rPr>
     </w:lvl>
-    <w:lvl w:ilvl="4" w:tplc="08090003">
+    <w:lvl w:ilvl="4" w:tplc="08090003" w:tentative="1">
       <w:start w:val="1"/>
       <w:numFmt w:val="bullet"/>
       <w:lvlText w:val="o"/>
@@ -632,7 +1047,7 @@
         <w:rFonts w:ascii="Courier New" w:hAnsi="Courier New" w:cs="Courier New" w:hint="default"/>
       </w:rPr>
     </w:lvl>
-    <w:lvl w:ilvl="5" w:tplc="08090005">
+    <w:lvl w:ilvl="5" w:tplc="08090005" w:tentative="1">
       <w:start w:val="1"/>
       <w:numFmt w:val="bullet"/>
       <w:lvlText w:val=""/>
@@ -644,7 +1059,7 @@
         <w:rFonts w:ascii="Wingdings" w:hAnsi="Wingdings" w:hint="default"/>
       </w:rPr>
     </w:lvl>
-    <w:lvl w:ilvl="6" w:tplc="08090001">
+    <w:lvl w:ilvl="6" w:tplc="08090001" w:tentative="1">
       <w:start w:val="1"/>
       <w:numFmt w:val="bullet"/>
       <w:lvlText w:val=""/>
@@ -656,7 +1071,7 @@
         <w:rFonts w:ascii="Symbol" w:hAnsi="Symbol" w:hint="default"/>
       </w:rPr>
     </w:lvl>
-    <w:lvl w:ilvl="7" w:tplc="08090003">
+    <w:lvl w:ilvl="7" w:tplc="08090003" w:tentative="1">
       <w:start w:val="1"/>
       <w:numFmt w:val="bullet"/>
       <w:lvlText w:val="o"/>
@@ -668,7 +1083,7 @@
         <w:rFonts w:ascii="Courier New" w:hAnsi="Courier New" w:cs="Courier New" w:hint="default"/>
       </w:rPr>
     </w:lvl>
-    <w:lvl w:ilvl="8" w:tplc="08090005">
+    <w:lvl w:ilvl="8" w:tplc="08090005" w:tentative="1">
       <w:start w:val="1"/>
       <w:numFmt w:val="bullet"/>
       <w:lvlText w:val=""/>
@@ -681,10 +1096,10 @@
       </w:rPr>
     </w:lvl>
   </w:abstractNum>
-  <w:abstractNum w:abstractNumId="1" w15:restartNumberingAfterBreak="0">
-    <w:nsid w:val="7ABD7C07"/>
+  <w:abstractNum w:abstractNumId="5" w15:restartNumberingAfterBreak="0">
+    <w:nsid w:val="70C87F9F"/>
     <w:multiLevelType w:val="hybridMultilevel"/>
-    <w:tmpl w:val="F95E1614"/>
+    <w:tmpl w:val="5E22DD14"/>
     <w:lvl w:ilvl="0" w:tplc="0809000F">
       <w:start w:val="1"/>
       <w:numFmt w:val="decimal"/>
@@ -693,6 +1108,9 @@
       <w:pPr>
         <w:ind w:left="720" w:hanging="360"/>
       </w:pPr>
+      <w:rPr>
+        <w:rFonts w:hint="default"/>
+      </w:rPr>
     </w:lvl>
     <w:lvl w:ilvl="1" w:tplc="08090019" w:tentative="1">
       <w:start w:val="1"/>
@@ -768,21 +1186,21 @@
     </w:lvl>
   </w:abstractNum>
   <w:num w:numId="1">
-    <w:abstractNumId w:val="0"/>
-    <w:lvlOverride w:ilvl="0"/>
-    <w:lvlOverride w:ilvl="1"/>
-    <w:lvlOverride w:ilvl="2"/>
-    <w:lvlOverride w:ilvl="3"/>
-    <w:lvlOverride w:ilvl="4"/>
-    <w:lvlOverride w:ilvl="5"/>
-    <w:lvlOverride w:ilvl="6"/>
-    <w:lvlOverride w:ilvl="7"/>
-    <w:lvlOverride w:ilvl="8"/>
+    <w:abstractNumId w:val="4"/>
   </w:num>
   <w:num w:numId="2">
+    <w:abstractNumId w:val="3"/>
+  </w:num>
+  <w:num w:numId="3">
+    <w:abstractNumId w:val="2"/>
+  </w:num>
+  <w:num w:numId="4">
     <w:abstractNumId w:val="0"/>
   </w:num>
-  <w:num w:numId="3">
+  <w:num w:numId="5">
+    <w:abstractNumId w:val="5"/>
+  </w:num>
+  <w:num w:numId="6">
     <w:abstractNumId w:val="1"/>
   </w:num>
 </w:numbering>
@@ -1181,10 +1599,6 @@
   <w:style w:type="paragraph" w:default="1" w:styleId="Normal">
     <w:name w:val="Normal"/>
     <w:qFormat/>
-    <w:rsid w:val="00292A61"/>
-    <w:pPr>
-      <w:spacing w:line="256" w:lineRule="auto"/>
-    </w:pPr>
   </w:style>
   <w:style w:type="character" w:default="1" w:styleId="DefaultParagraphFont">
     <w:name w:val="Default Paragraph Font"/>
@@ -1212,16 +1626,21 @@
     <w:semiHidden/>
     <w:unhideWhenUsed/>
   </w:style>
-  <w:style w:type="character" w:styleId="Hyperlink">
-    <w:name w:val="Hyperlink"/>
-    <w:basedOn w:val="DefaultParagraphFont"/>
+  <w:style w:type="paragraph" w:styleId="NormalWeb">
+    <w:name w:val="Normal (Web)"/>
+    <w:basedOn w:val="Normal"/>
     <w:uiPriority w:val="99"/>
     <w:semiHidden/>
     <w:unhideWhenUsed/>
-    <w:rsid w:val="00292A61"/>
+    <w:rsid w:val="00E134CF"/>
+    <w:pPr>
+      <w:spacing w:before="100" w:beforeAutospacing="1" w:after="100" w:afterAutospacing="1" w:line="240" w:lineRule="auto"/>
+    </w:pPr>
     <w:rPr>
-      <w:color w:val="0563C1" w:themeColor="hyperlink"/>
-      <w:u w:val="single"/>
+      <w:rFonts w:ascii="Times New Roman" w:eastAsia="Times New Roman" w:hAnsi="Times New Roman" w:cs="Times New Roman"/>
+      <w:sz w:val="24"/>
+      <w:szCs w:val="24"/>
+      <w:lang w:eastAsia="en-GB"/>
     </w:rPr>
   </w:style>
   <w:style w:type="paragraph" w:styleId="ListParagraph">
@@ -1229,20 +1648,71 @@
     <w:basedOn w:val="Normal"/>
     <w:uiPriority w:val="34"/>
     <w:qFormat/>
-    <w:rsid w:val="00292A61"/>
+    <w:rsid w:val="00E134CF"/>
     <w:pPr>
       <w:ind w:left="720"/>
       <w:contextualSpacing/>
     </w:pPr>
   </w:style>
-  <w:style w:type="character" w:styleId="PlaceholderText">
-    <w:name w:val="Placeholder Text"/>
+  <w:style w:type="character" w:styleId="Hyperlink">
+    <w:name w:val="Hyperlink"/>
     <w:basedOn w:val="DefaultParagraphFont"/>
     <w:uiPriority w:val="99"/>
+    <w:unhideWhenUsed/>
+    <w:rsid w:val="00AE3271"/>
+    <w:rPr>
+      <w:color w:val="0563C1" w:themeColor="hyperlink"/>
+      <w:u w:val="single"/>
+    </w:rPr>
+  </w:style>
+  <w:style w:type="paragraph" w:styleId="HTMLPreformatted">
+    <w:name w:val="HTML Preformatted"/>
+    <w:basedOn w:val="Normal"/>
+    <w:link w:val="HTMLPreformattedChar"/>
+    <w:uiPriority w:val="99"/>
     <w:semiHidden/>
-    <w:rsid w:val="00E55FB1"/>
+    <w:unhideWhenUsed/>
+    <w:rsid w:val="00AB7E25"/>
+    <w:pPr>
+      <w:tabs>
+        <w:tab w:val="left" w:pos="916"/>
+        <w:tab w:val="left" w:pos="1832"/>
+        <w:tab w:val="left" w:pos="2748"/>
+        <w:tab w:val="left" w:pos="3664"/>
+        <w:tab w:val="left" w:pos="4580"/>
+        <w:tab w:val="left" w:pos="5496"/>
+        <w:tab w:val="left" w:pos="6412"/>
+        <w:tab w:val="left" w:pos="7328"/>
+        <w:tab w:val="left" w:pos="8244"/>
+        <w:tab w:val="left" w:pos="9160"/>
+        <w:tab w:val="left" w:pos="10076"/>
+        <w:tab w:val="left" w:pos="10992"/>
+        <w:tab w:val="left" w:pos="11908"/>
+        <w:tab w:val="left" w:pos="12824"/>
+        <w:tab w:val="left" w:pos="13740"/>
+        <w:tab w:val="left" w:pos="14656"/>
+      </w:tabs>
+      <w:spacing w:after="0" w:line="240" w:lineRule="auto"/>
+    </w:pPr>
     <w:rPr>
-      <w:color w:val="808080"/>
+      <w:rFonts w:ascii="Courier New" w:eastAsia="Times New Roman" w:hAnsi="Courier New" w:cs="Courier New"/>
+      <w:sz w:val="20"/>
+      <w:szCs w:val="20"/>
+      <w:lang w:eastAsia="en-GB"/>
+    </w:rPr>
+  </w:style>
+  <w:style w:type="character" w:customStyle="1" w:styleId="HTMLPreformattedChar">
+    <w:name w:val="HTML Preformatted Char"/>
+    <w:basedOn w:val="DefaultParagraphFont"/>
+    <w:link w:val="HTMLPreformatted"/>
+    <w:uiPriority w:val="99"/>
+    <w:semiHidden/>
+    <w:rsid w:val="00AB7E25"/>
+    <w:rPr>
+      <w:rFonts w:ascii="Courier New" w:eastAsia="Times New Roman" w:hAnsi="Courier New" w:cs="Courier New"/>
+      <w:sz w:val="20"/>
+      <w:szCs w:val="20"/>
+      <w:lang w:eastAsia="en-GB"/>
     </w:rPr>
   </w:style>
 </w:styles>

</xml_diff>

<commit_message>
Added slides for lecture 7 and added practical 5.
</commit_message>
<xml_diff>
--- a/practicals/prac5/notes/practical_five.docx
+++ b/practicals/prac5/notes/practical_five.docx
@@ -408,30 +408,118 @@
         </w:rPr>
         <w:t>Part A</w:t>
       </w:r>
+      <w:r>
+        <w:rPr>
+          <w:b/>
+          <w:i/>
+        </w:rPr>
+        <w:t xml:space="preserve"> (The first part of this practical is courtesy of Mike Giles)</w:t>
+      </w:r>
     </w:p>
     <w:p>
       <w:pPr>
         <w:pStyle w:val="ListParagraph"/>
         <w:numPr>
           <w:ilvl w:val="0"/>
-          <w:numId w:val="2"/>
+          <w:numId w:val="7"/>
         </w:numPr>
         <w:spacing w:line="240" w:lineRule="auto"/>
       </w:pPr>
+      <w:r>
+        <w:t>Navigate to the code director in the prac5 directory.</w:t>
+      </w:r>
+    </w:p>
+    <w:p>
+      <w:pPr>
+        <w:pStyle w:val="ListParagraph"/>
+        <w:spacing w:line="240" w:lineRule="auto"/>
+        <w:ind w:left="1080"/>
+      </w:pPr>
+    </w:p>
+    <w:p>
+      <w:pPr>
+        <w:pStyle w:val="ListParagraph"/>
+        <w:numPr>
+          <w:ilvl w:val="0"/>
+          <w:numId w:val="7"/>
+        </w:numPr>
+        <w:spacing w:line="240" w:lineRule="auto"/>
+      </w:pPr>
+      <w:r>
+        <w:t xml:space="preserve">Make both applications, </w:t>
+      </w:r>
       <w:proofErr w:type="spellStart"/>
       <w:r>
-        <w:t>cuFFT</w:t>
+        <w:t>simpleBLAS</w:t>
       </w:r>
       <w:proofErr w:type="spellEnd"/>
-    </w:p>
-    <w:p>
-      <w:pPr>
-        <w:spacing w:line="240" w:lineRule="auto"/>
-      </w:pPr>
-    </w:p>
-    <w:p>
-      <w:pPr>
-        <w:spacing w:line="240" w:lineRule="auto"/>
+      <w:r>
+        <w:t xml:space="preserve"> and </w:t>
+      </w:r>
+      <w:proofErr w:type="spellStart"/>
+      <w:r>
+        <w:t>simpleFFT</w:t>
+      </w:r>
+      <w:proofErr w:type="spellEnd"/>
+      <w:r>
+        <w:t xml:space="preserve"> by typing make.</w:t>
+      </w:r>
+    </w:p>
+    <w:p>
+      <w:pPr>
+        <w:pStyle w:val="ListParagraph"/>
+      </w:pPr>
+    </w:p>
+    <w:p>
+      <w:pPr>
+        <w:pStyle w:val="ListParagraph"/>
+        <w:numPr>
+          <w:ilvl w:val="0"/>
+          <w:numId w:val="7"/>
+        </w:numPr>
+        <w:spacing w:line="240" w:lineRule="auto"/>
+      </w:pPr>
+      <w:r>
+        <w:t>Run them – the output should show that the error between the library result</w:t>
+      </w:r>
+      <w:r>
+        <w:t xml:space="preserve"> </w:t>
+      </w:r>
+      <w:r>
+        <w:t>and the corresponding CPU “Gold” code is very small.</w:t>
+      </w:r>
+    </w:p>
+    <w:p>
+      <w:pPr>
+        <w:pStyle w:val="ListParagraph"/>
+      </w:pPr>
+    </w:p>
+    <w:p>
+      <w:pPr>
+        <w:pStyle w:val="ListParagraph"/>
+        <w:numPr>
+          <w:ilvl w:val="0"/>
+          <w:numId w:val="7"/>
+        </w:numPr>
+        <w:spacing w:line="240" w:lineRule="auto"/>
+      </w:pPr>
+      <w:r>
+        <w:lastRenderedPageBreak/>
+        <w:t>Read through the source files to see how the library routines are used,</w:t>
+      </w:r>
+      <w:r>
+        <w:t xml:space="preserve"> </w:t>
+      </w:r>
+      <w:r>
+        <w:t>referring to the online documentation for both CUBLAS and CUFFT.</w:t>
+      </w:r>
+      <w:r>
+        <w:t xml:space="preserve"> </w:t>
+      </w:r>
+    </w:p>
+    <w:p>
+      <w:pPr>
+        <w:pStyle w:val="ListParagraph"/>
       </w:pPr>
     </w:p>
     <w:p>
@@ -457,53 +545,129 @@
         <w:pStyle w:val="ListParagraph"/>
         <w:numPr>
           <w:ilvl w:val="0"/>
-          <w:numId w:val="5"/>
+          <w:numId w:val="8"/>
         </w:numPr>
         <w:spacing w:line="240" w:lineRule="auto"/>
       </w:pPr>
+      <w:r>
+        <w:t xml:space="preserve">Take the information given in the lecture notes and use it to write a code that uses </w:t>
+      </w:r>
       <w:proofErr w:type="spellStart"/>
       <w:r>
-        <w:t>cuBLAS</w:t>
+        <w:t>cuRAND</w:t>
       </w:r>
       <w:proofErr w:type="spellEnd"/>
-    </w:p>
-    <w:p>
-      <w:pPr>
-        <w:spacing w:line="240" w:lineRule="auto"/>
-        <w:rPr>
-          <w:b/>
-          <w:i/>
-          <w:sz w:val="24"/>
-        </w:rPr>
-      </w:pPr>
-      <w:r>
-        <w:rPr>
-          <w:b/>
-          <w:i/>
-          <w:sz w:val="24"/>
-        </w:rPr>
-        <w:lastRenderedPageBreak/>
-        <w:t>Part C</w:t>
-      </w:r>
+      <w:r>
+        <w:t xml:space="preserve"> to generate a normal distribution of numbers.</w:t>
+      </w:r>
+    </w:p>
+    <w:p>
+      <w:pPr>
+        <w:pStyle w:val="ListParagraph"/>
+        <w:spacing w:line="240" w:lineRule="auto"/>
+        <w:ind w:left="1080"/>
+      </w:pPr>
     </w:p>
     <w:p>
       <w:pPr>
         <w:pStyle w:val="ListParagraph"/>
         <w:numPr>
           <w:ilvl w:val="0"/>
-          <w:numId w:val="6"/>
+          <w:numId w:val="8"/>
         </w:numPr>
         <w:spacing w:line="240" w:lineRule="auto"/>
       </w:pPr>
+      <w:r>
+        <w:t xml:space="preserve">Add a function to your host code that will calculate the mean and standard deviation of the random number distribution that you generate using </w:t>
+      </w:r>
       <w:proofErr w:type="spellStart"/>
       <w:r>
         <w:t>cuRAND</w:t>
       </w:r>
       <w:proofErr w:type="spellEnd"/>
-    </w:p>
-    <w:p>
-      <w:pPr>
-        <w:spacing w:line="240" w:lineRule="auto"/>
+      <w:r>
+        <w:t>.</w:t>
+      </w:r>
+    </w:p>
+    <w:p>
+      <w:pPr>
+        <w:pStyle w:val="ListParagraph"/>
+      </w:pPr>
+    </w:p>
+    <w:p>
+      <w:pPr>
+        <w:pStyle w:val="ListParagraph"/>
+        <w:spacing w:line="240" w:lineRule="auto"/>
+        <w:ind w:left="1080"/>
+      </w:pPr>
+    </w:p>
+    <w:p>
+      <w:pPr>
+        <w:pStyle w:val="ListParagraph"/>
+        <w:numPr>
+          <w:ilvl w:val="0"/>
+          <w:numId w:val="8"/>
+        </w:numPr>
+        <w:spacing w:line="240" w:lineRule="auto"/>
+      </w:pPr>
+      <w:r>
+        <w:t xml:space="preserve">Write a function that will generate a histogram of the </w:t>
+      </w:r>
+      <w:proofErr w:type="spellStart"/>
+      <w:r>
+        <w:t>randoms</w:t>
+      </w:r>
+      <w:proofErr w:type="spellEnd"/>
+      <w:r>
+        <w:t>.</w:t>
+      </w:r>
+    </w:p>
+    <w:p>
+      <w:pPr>
+        <w:pStyle w:val="ListParagraph"/>
+        <w:spacing w:line="240" w:lineRule="auto"/>
+        <w:ind w:left="1080"/>
+      </w:pPr>
+    </w:p>
+    <w:p>
+      <w:pPr>
+        <w:pStyle w:val="ListParagraph"/>
+        <w:numPr>
+          <w:ilvl w:val="0"/>
+          <w:numId w:val="8"/>
+        </w:numPr>
+        <w:spacing w:line="240" w:lineRule="auto"/>
+      </w:pPr>
+      <w:r>
+        <w:t xml:space="preserve">Use </w:t>
+      </w:r>
+      <w:proofErr w:type="spellStart"/>
+      <w:proofErr w:type="gramStart"/>
+      <w:r>
+        <w:t>printf</w:t>
+      </w:r>
+      <w:proofErr w:type="spellEnd"/>
+      <w:r>
+        <w:t>(</w:t>
+      </w:r>
+      <w:proofErr w:type="gramEnd"/>
+      <w:r>
+        <w:t xml:space="preserve">) to output your histogram to a file and then using a plotting tool (such as </w:t>
+      </w:r>
+      <w:proofErr w:type="spellStart"/>
+      <w:r>
+        <w:t>gnuplot</w:t>
+      </w:r>
+      <w:proofErr w:type="spellEnd"/>
+      <w:r>
+        <w:t>) to view the results.</w:t>
+      </w:r>
+    </w:p>
+    <w:p>
+      <w:pPr>
+        <w:pStyle w:val="ListParagraph"/>
+        <w:spacing w:line="240" w:lineRule="auto"/>
+        <w:ind w:left="1080"/>
       </w:pPr>
     </w:p>
     <w:p>
@@ -527,20 +691,20 @@
         <w:pStyle w:val="ListParagraph"/>
         <w:numPr>
           <w:ilvl w:val="0"/>
-          <w:numId w:val="3"/>
+          <w:numId w:val="9"/>
         </w:numPr>
         <w:spacing w:line="240" w:lineRule="auto"/>
       </w:pPr>
       <w:r>
-        <w:t xml:space="preserve">Create a </w:t>
+        <w:t xml:space="preserve">Generate different random number distributions using </w:t>
       </w:r>
       <w:proofErr w:type="spellStart"/>
       <w:r>
-        <w:t>Makefile</w:t>
+        <w:t>cuRAND</w:t>
       </w:r>
       <w:proofErr w:type="spellEnd"/>
       <w:r>
-        <w:t xml:space="preserve"> for your codes</w:t>
+        <w:t xml:space="preserve"> and plot the results.</w:t>
       </w:r>
     </w:p>
     <w:p>
@@ -548,26 +712,32 @@
         <w:pStyle w:val="ListParagraph"/>
         <w:numPr>
           <w:ilvl w:val="0"/>
-          <w:numId w:val="3"/>
+          <w:numId w:val="9"/>
         </w:numPr>
         <w:spacing w:line="240" w:lineRule="auto"/>
       </w:pPr>
       <w:r>
-        <w:t xml:space="preserve">Upload your own codes to your </w:t>
+        <w:t xml:space="preserve">Implement the Box-Muller transform on the CPU and compare the results to those generated by </w:t>
       </w:r>
       <w:proofErr w:type="spellStart"/>
       <w:r>
-        <w:t>git</w:t>
+        <w:t>cuRAND</w:t>
       </w:r>
       <w:proofErr w:type="spellEnd"/>
       <w:r>
-        <w:t xml:space="preserve"> repo</w:t>
-      </w:r>
-    </w:p>
-    <w:p>
-      <w:pPr>
-        <w:spacing w:line="240" w:lineRule="auto"/>
-      </w:pPr>
+        <w:t xml:space="preserve"> (</w:t>
+      </w:r>
+      <w:hyperlink r:id="rId7" w:history="1">
+        <w:r>
+          <w:rPr>
+            <w:rStyle w:val="Hyperlink"/>
+          </w:rPr>
+          <w:t>https://en.wikipedia.org/wiki/Box%E2%80%93Muller_transform</w:t>
+        </w:r>
+      </w:hyperlink>
+      <w:r>
+        <w:t>)</w:t>
+      </w:r>
     </w:p>
     <w:p>
       <w:pPr>
@@ -576,19 +746,21 @@
           <w:i/>
         </w:rPr>
       </w:pPr>
-      <w:r>
+    </w:p>
+    <w:p>
+      <w:pPr>
+        <w:spacing w:line="240" w:lineRule="auto"/>
         <w:rPr>
           <w:i/>
         </w:rPr>
-        <w:t xml:space="preserve">Do not worry if you don’t complete all of the above. The aim of this practical is to encourage you to write your own C </w:t>
-      </w:r>
+      </w:pPr>
       <w:bookmarkStart w:id="0" w:name="_GoBack"/>
       <w:bookmarkEnd w:id="0"/>
       <w:r>
         <w:rPr>
           <w:i/>
         </w:rPr>
-        <w:t>code and become familiar with some of the common functions.</w:t>
+        <w:t>Do not worry if you don’t complete all of the above. The aim of this practical is to encourage you to write your own C code and become familiar with some of the common functions.</w:t>
       </w:r>
     </w:p>
     <w:sectPr>
@@ -984,6 +1156,95 @@
     </w:lvl>
   </w:abstractNum>
   <w:abstractNum w:abstractNumId="4" w15:restartNumberingAfterBreak="0">
+    <w:nsid w:val="257823A9"/>
+    <w:multiLevelType w:val="hybridMultilevel"/>
+    <w:tmpl w:val="683C3BFC"/>
+    <w:lvl w:ilvl="0" w:tplc="2B164B98">
+      <w:start w:val="1"/>
+      <w:numFmt w:val="decimal"/>
+      <w:lvlText w:val="%1."/>
+      <w:lvlJc w:val="left"/>
+      <w:pPr>
+        <w:ind w:left="1080" w:hanging="360"/>
+      </w:pPr>
+      <w:rPr>
+        <w:rFonts w:hint="default"/>
+      </w:rPr>
+    </w:lvl>
+    <w:lvl w:ilvl="1" w:tplc="08090019" w:tentative="1">
+      <w:start w:val="1"/>
+      <w:numFmt w:val="lowerLetter"/>
+      <w:lvlText w:val="%2."/>
+      <w:lvlJc w:val="left"/>
+      <w:pPr>
+        <w:ind w:left="1800" w:hanging="360"/>
+      </w:pPr>
+    </w:lvl>
+    <w:lvl w:ilvl="2" w:tplc="0809001B" w:tentative="1">
+      <w:start w:val="1"/>
+      <w:numFmt w:val="lowerRoman"/>
+      <w:lvlText w:val="%3."/>
+      <w:lvlJc w:val="right"/>
+      <w:pPr>
+        <w:ind w:left="2520" w:hanging="180"/>
+      </w:pPr>
+    </w:lvl>
+    <w:lvl w:ilvl="3" w:tplc="0809000F" w:tentative="1">
+      <w:start w:val="1"/>
+      <w:numFmt w:val="decimal"/>
+      <w:lvlText w:val="%4."/>
+      <w:lvlJc w:val="left"/>
+      <w:pPr>
+        <w:ind w:left="3240" w:hanging="360"/>
+      </w:pPr>
+    </w:lvl>
+    <w:lvl w:ilvl="4" w:tplc="08090019" w:tentative="1">
+      <w:start w:val="1"/>
+      <w:numFmt w:val="lowerLetter"/>
+      <w:lvlText w:val="%5."/>
+      <w:lvlJc w:val="left"/>
+      <w:pPr>
+        <w:ind w:left="3960" w:hanging="360"/>
+      </w:pPr>
+    </w:lvl>
+    <w:lvl w:ilvl="5" w:tplc="0809001B" w:tentative="1">
+      <w:start w:val="1"/>
+      <w:numFmt w:val="lowerRoman"/>
+      <w:lvlText w:val="%6."/>
+      <w:lvlJc w:val="right"/>
+      <w:pPr>
+        <w:ind w:left="4680" w:hanging="180"/>
+      </w:pPr>
+    </w:lvl>
+    <w:lvl w:ilvl="6" w:tplc="0809000F" w:tentative="1">
+      <w:start w:val="1"/>
+      <w:numFmt w:val="decimal"/>
+      <w:lvlText w:val="%7."/>
+      <w:lvlJc w:val="left"/>
+      <w:pPr>
+        <w:ind w:left="5400" w:hanging="360"/>
+      </w:pPr>
+    </w:lvl>
+    <w:lvl w:ilvl="7" w:tplc="08090019" w:tentative="1">
+      <w:start w:val="1"/>
+      <w:numFmt w:val="lowerLetter"/>
+      <w:lvlText w:val="%8."/>
+      <w:lvlJc w:val="left"/>
+      <w:pPr>
+        <w:ind w:left="6120" w:hanging="360"/>
+      </w:pPr>
+    </w:lvl>
+    <w:lvl w:ilvl="8" w:tplc="0809001B" w:tentative="1">
+      <w:start w:val="1"/>
+      <w:numFmt w:val="lowerRoman"/>
+      <w:lvlText w:val="%9."/>
+      <w:lvlJc w:val="right"/>
+      <w:pPr>
+        <w:ind w:left="6840" w:hanging="180"/>
+      </w:pPr>
+    </w:lvl>
+  </w:abstractNum>
+  <w:abstractNum w:abstractNumId="5" w15:restartNumberingAfterBreak="0">
     <w:nsid w:val="28754535"/>
     <w:multiLevelType w:val="hybridMultilevel"/>
     <w:tmpl w:val="A8320BC6"/>
@@ -1096,7 +1357,96 @@
       </w:rPr>
     </w:lvl>
   </w:abstractNum>
-  <w:abstractNum w:abstractNumId="5" w15:restartNumberingAfterBreak="0">
+  <w:abstractNum w:abstractNumId="6" w15:restartNumberingAfterBreak="0">
+    <w:nsid w:val="58660C62"/>
+    <w:multiLevelType w:val="hybridMultilevel"/>
+    <w:tmpl w:val="F82A2A76"/>
+    <w:lvl w:ilvl="0" w:tplc="B09A762C">
+      <w:start w:val="1"/>
+      <w:numFmt w:val="lowerLetter"/>
+      <w:lvlText w:val="%1."/>
+      <w:lvlJc w:val="left"/>
+      <w:pPr>
+        <w:ind w:left="1080" w:hanging="360"/>
+      </w:pPr>
+      <w:rPr>
+        <w:rFonts w:hint="default"/>
+      </w:rPr>
+    </w:lvl>
+    <w:lvl w:ilvl="1" w:tplc="08090019" w:tentative="1">
+      <w:start w:val="1"/>
+      <w:numFmt w:val="lowerLetter"/>
+      <w:lvlText w:val="%2."/>
+      <w:lvlJc w:val="left"/>
+      <w:pPr>
+        <w:ind w:left="1800" w:hanging="360"/>
+      </w:pPr>
+    </w:lvl>
+    <w:lvl w:ilvl="2" w:tplc="0809001B" w:tentative="1">
+      <w:start w:val="1"/>
+      <w:numFmt w:val="lowerRoman"/>
+      <w:lvlText w:val="%3."/>
+      <w:lvlJc w:val="right"/>
+      <w:pPr>
+        <w:ind w:left="2520" w:hanging="180"/>
+      </w:pPr>
+    </w:lvl>
+    <w:lvl w:ilvl="3" w:tplc="0809000F" w:tentative="1">
+      <w:start w:val="1"/>
+      <w:numFmt w:val="decimal"/>
+      <w:lvlText w:val="%4."/>
+      <w:lvlJc w:val="left"/>
+      <w:pPr>
+        <w:ind w:left="3240" w:hanging="360"/>
+      </w:pPr>
+    </w:lvl>
+    <w:lvl w:ilvl="4" w:tplc="08090019" w:tentative="1">
+      <w:start w:val="1"/>
+      <w:numFmt w:val="lowerLetter"/>
+      <w:lvlText w:val="%5."/>
+      <w:lvlJc w:val="left"/>
+      <w:pPr>
+        <w:ind w:left="3960" w:hanging="360"/>
+      </w:pPr>
+    </w:lvl>
+    <w:lvl w:ilvl="5" w:tplc="0809001B" w:tentative="1">
+      <w:start w:val="1"/>
+      <w:numFmt w:val="lowerRoman"/>
+      <w:lvlText w:val="%6."/>
+      <w:lvlJc w:val="right"/>
+      <w:pPr>
+        <w:ind w:left="4680" w:hanging="180"/>
+      </w:pPr>
+    </w:lvl>
+    <w:lvl w:ilvl="6" w:tplc="0809000F" w:tentative="1">
+      <w:start w:val="1"/>
+      <w:numFmt w:val="decimal"/>
+      <w:lvlText w:val="%7."/>
+      <w:lvlJc w:val="left"/>
+      <w:pPr>
+        <w:ind w:left="5400" w:hanging="360"/>
+      </w:pPr>
+    </w:lvl>
+    <w:lvl w:ilvl="7" w:tplc="08090019" w:tentative="1">
+      <w:start w:val="1"/>
+      <w:numFmt w:val="lowerLetter"/>
+      <w:lvlText w:val="%8."/>
+      <w:lvlJc w:val="left"/>
+      <w:pPr>
+        <w:ind w:left="6120" w:hanging="360"/>
+      </w:pPr>
+    </w:lvl>
+    <w:lvl w:ilvl="8" w:tplc="0809001B" w:tentative="1">
+      <w:start w:val="1"/>
+      <w:numFmt w:val="lowerRoman"/>
+      <w:lvlText w:val="%9."/>
+      <w:lvlJc w:val="right"/>
+      <w:pPr>
+        <w:ind w:left="6840" w:hanging="180"/>
+      </w:pPr>
+    </w:lvl>
+  </w:abstractNum>
+  <w:abstractNum w:abstractNumId="7" w15:restartNumberingAfterBreak="0">
     <w:nsid w:val="70C87F9F"/>
     <w:multiLevelType w:val="hybridMultilevel"/>
     <w:tmpl w:val="5E22DD14"/>
@@ -1185,8 +1535,97 @@
       </w:pPr>
     </w:lvl>
   </w:abstractNum>
+  <w:abstractNum w:abstractNumId="8" w15:restartNumberingAfterBreak="0">
+    <w:nsid w:val="7A9E593D"/>
+    <w:multiLevelType w:val="hybridMultilevel"/>
+    <w:tmpl w:val="9AD4679E"/>
+    <w:lvl w:ilvl="0" w:tplc="8C5AFE62">
+      <w:start w:val="1"/>
+      <w:numFmt w:val="decimal"/>
+      <w:lvlText w:val="%1."/>
+      <w:lvlJc w:val="left"/>
+      <w:pPr>
+        <w:ind w:left="1080" w:hanging="360"/>
+      </w:pPr>
+      <w:rPr>
+        <w:rFonts w:hint="default"/>
+      </w:rPr>
+    </w:lvl>
+    <w:lvl w:ilvl="1" w:tplc="08090019" w:tentative="1">
+      <w:start w:val="1"/>
+      <w:numFmt w:val="lowerLetter"/>
+      <w:lvlText w:val="%2."/>
+      <w:lvlJc w:val="left"/>
+      <w:pPr>
+        <w:ind w:left="1800" w:hanging="360"/>
+      </w:pPr>
+    </w:lvl>
+    <w:lvl w:ilvl="2" w:tplc="0809001B" w:tentative="1">
+      <w:start w:val="1"/>
+      <w:numFmt w:val="lowerRoman"/>
+      <w:lvlText w:val="%3."/>
+      <w:lvlJc w:val="right"/>
+      <w:pPr>
+        <w:ind w:left="2520" w:hanging="180"/>
+      </w:pPr>
+    </w:lvl>
+    <w:lvl w:ilvl="3" w:tplc="0809000F" w:tentative="1">
+      <w:start w:val="1"/>
+      <w:numFmt w:val="decimal"/>
+      <w:lvlText w:val="%4."/>
+      <w:lvlJc w:val="left"/>
+      <w:pPr>
+        <w:ind w:left="3240" w:hanging="360"/>
+      </w:pPr>
+    </w:lvl>
+    <w:lvl w:ilvl="4" w:tplc="08090019" w:tentative="1">
+      <w:start w:val="1"/>
+      <w:numFmt w:val="lowerLetter"/>
+      <w:lvlText w:val="%5."/>
+      <w:lvlJc w:val="left"/>
+      <w:pPr>
+        <w:ind w:left="3960" w:hanging="360"/>
+      </w:pPr>
+    </w:lvl>
+    <w:lvl w:ilvl="5" w:tplc="0809001B" w:tentative="1">
+      <w:start w:val="1"/>
+      <w:numFmt w:val="lowerRoman"/>
+      <w:lvlText w:val="%6."/>
+      <w:lvlJc w:val="right"/>
+      <w:pPr>
+        <w:ind w:left="4680" w:hanging="180"/>
+      </w:pPr>
+    </w:lvl>
+    <w:lvl w:ilvl="6" w:tplc="0809000F" w:tentative="1">
+      <w:start w:val="1"/>
+      <w:numFmt w:val="decimal"/>
+      <w:lvlText w:val="%7."/>
+      <w:lvlJc w:val="left"/>
+      <w:pPr>
+        <w:ind w:left="5400" w:hanging="360"/>
+      </w:pPr>
+    </w:lvl>
+    <w:lvl w:ilvl="7" w:tplc="08090019" w:tentative="1">
+      <w:start w:val="1"/>
+      <w:numFmt w:val="lowerLetter"/>
+      <w:lvlText w:val="%8."/>
+      <w:lvlJc w:val="left"/>
+      <w:pPr>
+        <w:ind w:left="6120" w:hanging="360"/>
+      </w:pPr>
+    </w:lvl>
+    <w:lvl w:ilvl="8" w:tplc="0809001B" w:tentative="1">
+      <w:start w:val="1"/>
+      <w:numFmt w:val="lowerRoman"/>
+      <w:lvlText w:val="%9."/>
+      <w:lvlJc w:val="right"/>
+      <w:pPr>
+        <w:ind w:left="6840" w:hanging="180"/>
+      </w:pPr>
+    </w:lvl>
+  </w:abstractNum>
   <w:num w:numId="1">
-    <w:abstractNumId w:val="4"/>
+    <w:abstractNumId w:val="5"/>
   </w:num>
   <w:num w:numId="2">
     <w:abstractNumId w:val="3"/>
@@ -1198,10 +1637,19 @@
     <w:abstractNumId w:val="0"/>
   </w:num>
   <w:num w:numId="5">
-    <w:abstractNumId w:val="5"/>
+    <w:abstractNumId w:val="7"/>
   </w:num>
   <w:num w:numId="6">
     <w:abstractNumId w:val="1"/>
+  </w:num>
+  <w:num w:numId="7">
+    <w:abstractNumId w:val="4"/>
+  </w:num>
+  <w:num w:numId="8">
+    <w:abstractNumId w:val="8"/>
+  </w:num>
+  <w:num w:numId="9">
+    <w:abstractNumId w:val="6"/>
   </w:num>
 </w:numbering>
 </file>

</xml_diff>

<commit_message>
Updated prac 5 with ARCUS commands
</commit_message>
<xml_diff>
--- a/practicals/prac5/notes/practical_five.docx
+++ b/practicals/prac5/notes/practical_five.docx
@@ -235,6 +235,114 @@
       <w:r>
         <w:t>.</w:t>
       </w:r>
+    </w:p>
+    <w:p>
+      <w:pPr>
+        <w:spacing w:line="240" w:lineRule="auto"/>
+      </w:pPr>
+      <w:r>
+        <w:t>When logged into the Arcus-B head node, you can create an interactive session on one of</w:t>
+      </w:r>
+      <w:r>
+        <w:t xml:space="preserve"> </w:t>
+      </w:r>
+      <w:r>
+        <w:t>the K80</w:t>
+      </w:r>
+      <w:r>
+        <w:t xml:space="preserve"> GPU</w:t>
+      </w:r>
+      <w:r>
+        <w:t xml:space="preserve"> compute nodes by issuing the following command:</w:t>
+      </w:r>
+    </w:p>
+    <w:p>
+      <w:pPr>
+        <w:spacing w:line="240" w:lineRule="auto"/>
+      </w:pPr>
+      <w:proofErr w:type="spellStart"/>
+      <w:proofErr w:type="gramStart"/>
+      <w:r>
+        <w:t>salloc</w:t>
+      </w:r>
+      <w:proofErr w:type="spellEnd"/>
+      <w:proofErr w:type="gramEnd"/>
+      <w:r>
+        <w:t xml:space="preserve"> -</w:t>
+      </w:r>
+      <w:proofErr w:type="spellStart"/>
+      <w:r>
+        <w:t>pgpu</w:t>
+      </w:r>
+      <w:proofErr w:type="spellEnd"/>
+      <w:r>
+        <w:t xml:space="preserve"> --</w:t>
+      </w:r>
+      <w:proofErr w:type="spellStart"/>
+      <w:r>
+        <w:t>ntasks</w:t>
+      </w:r>
+      <w:proofErr w:type="spellEnd"/>
+      <w:r>
+        <w:t xml:space="preserve">-per-node=1 </w:t>
+      </w:r>
+      <w:proofErr w:type="spellStart"/>
+      <w:r>
+        <w:t>srun</w:t>
+      </w:r>
+      <w:proofErr w:type="spellEnd"/>
+      <w:r>
+        <w:t xml:space="preserve"> --</w:t>
+      </w:r>
+      <w:proofErr w:type="spellStart"/>
+      <w:r>
+        <w:t>pty</w:t>
+      </w:r>
+      <w:proofErr w:type="spellEnd"/>
+      <w:r>
+        <w:t xml:space="preserve"> --x11 --preserve-</w:t>
+      </w:r>
+      <w:proofErr w:type="spellStart"/>
+      <w:r>
+        <w:t>env</w:t>
+      </w:r>
+      <w:proofErr w:type="spellEnd"/>
+      <w:r>
+        <w:t xml:space="preserve"> /bin/bash -l</w:t>
+      </w:r>
+    </w:p>
+    <w:p>
+      <w:pPr>
+        <w:spacing w:line="240" w:lineRule="auto"/>
+      </w:pPr>
+      <w:proofErr w:type="gramStart"/>
+      <w:r>
+        <w:t>and</w:t>
+      </w:r>
+      <w:proofErr w:type="gramEnd"/>
+      <w:r>
+        <w:t xml:space="preserve"> once you are then put onto one of the K80 nodes, issue the command</w:t>
+      </w:r>
+    </w:p>
+    <w:p>
+      <w:pPr>
+        <w:spacing w:line="240" w:lineRule="auto"/>
+      </w:pPr>
+      <w:proofErr w:type="gramStart"/>
+      <w:r>
+        <w:t>export</w:t>
+      </w:r>
+      <w:proofErr w:type="gramEnd"/>
+      <w:r>
+        <w:t xml:space="preserve"> CUDA VISIBLE DEVICES=0,1,2,3</w:t>
+      </w:r>
+    </w:p>
+    <w:p>
+      <w:pPr>
+        <w:spacing w:line="240" w:lineRule="auto"/>
+      </w:pPr>
+      <w:bookmarkStart w:id="0" w:name="_GoBack"/>
+      <w:bookmarkEnd w:id="0"/>
     </w:p>
     <w:p>
       <w:pPr>
@@ -406,6 +514,7 @@
           <w:b/>
           <w:i/>
         </w:rPr>
+        <w:lastRenderedPageBreak/>
         <w:t>Part A</w:t>
       </w:r>
       <w:r>
@@ -498,7 +607,6 @@
         <w:spacing w:line="240" w:lineRule="auto"/>
       </w:pPr>
       <w:r>
-        <w:lastRenderedPageBreak/>
         <w:t xml:space="preserve">Read through the source files to see how the library routines are used, referring to the online documentation for both CUBLAS and CUFFT. </w:t>
       </w:r>
     </w:p>
@@ -551,13 +659,7 @@
       </w:r>
       <w:proofErr w:type="gramEnd"/>
       <w:r>
-        <w:t xml:space="preserve">) function is preparing data which will be Fourier transformed by the GPU. Locate where we set </w:t>
-      </w:r>
-      <w:r>
-        <w:t xml:space="preserve">the </w:t>
-      </w:r>
-      <w:r>
-        <w:t>size of the FFT and number of series we want to transform. Find where we initialize our series which we want to be Fourier transformed. Is there a problem?</w:t>
+        <w:t>) function is preparing data which will be Fourier transformed by the GPU. Locate where we set the size of the FFT and number of series we want to transform. Find where we initialize our series which we want to be Fourier transformed. Is there a problem?</w:t>
       </w:r>
     </w:p>
     <w:p>
@@ -576,19 +678,7 @@
         <w:spacing w:line="240" w:lineRule="auto"/>
       </w:pPr>
       <w:r>
-        <w:t xml:space="preserve">We have written a function 'Do_FFT_C2C_forward'. It provides an example </w:t>
-      </w:r>
-      <w:r>
-        <w:t xml:space="preserve">of </w:t>
-      </w:r>
-      <w:r>
-        <w:t xml:space="preserve">how to perform </w:t>
-      </w:r>
-      <w:r>
-        <w:t xml:space="preserve">an </w:t>
-      </w:r>
-      <w:r>
-        <w:t xml:space="preserve">FFT using </w:t>
+        <w:t xml:space="preserve">We have written a function 'Do_FFT_C2C_forward'. It provides an example of how to perform an FFT using </w:t>
       </w:r>
       <w:proofErr w:type="spellStart"/>
       <w:r>
@@ -596,13 +686,7 @@
       </w:r>
       <w:proofErr w:type="spellEnd"/>
       <w:r>
-        <w:t xml:space="preserve"> library. Read through comment</w:t>
-      </w:r>
-      <w:r>
-        <w:t>s</w:t>
-      </w:r>
-      <w:r>
-        <w:t xml:space="preserve"> in the code. Can we reuse the same </w:t>
+        <w:t xml:space="preserve"> library. Read through comments in the code. Can we reuse the same </w:t>
       </w:r>
       <w:proofErr w:type="spellStart"/>
       <w:r>
@@ -610,13 +694,7 @@
       </w:r>
       <w:proofErr w:type="spellEnd"/>
       <w:r>
-        <w:t xml:space="preserve"> plan with different data? Where would you place </w:t>
-      </w:r>
-      <w:r>
-        <w:t xml:space="preserve">a </w:t>
-      </w:r>
-      <w:r>
-        <w:t xml:space="preserve">‘for’ loop which would do that? Can we reuse same </w:t>
+        <w:t xml:space="preserve"> plan with different data? Where would you place a ‘for’ loop which would do that? Can we reuse same </w:t>
       </w:r>
       <w:proofErr w:type="spellStart"/>
       <w:r>
@@ -624,13 +702,7 @@
       </w:r>
       <w:proofErr w:type="spellEnd"/>
       <w:r>
-        <w:t xml:space="preserve"> plan if we change number of FFTs we would like to calculate? What about </w:t>
-      </w:r>
-      <w:r>
-        <w:t xml:space="preserve">the </w:t>
-      </w:r>
-      <w:r>
-        <w:t>FFT size?</w:t>
+        <w:t xml:space="preserve"> plan if we change number of FFTs we would like to calculate? What about the FFT size?</w:t>
       </w:r>
     </w:p>
     <w:p>
@@ -648,10 +720,7 @@
         <w:spacing w:line="240" w:lineRule="auto"/>
       </w:pPr>
       <w:r>
-        <w:t xml:space="preserve">Complete function 'Do_FFT_C2C_inverse_inplace' based on reading through function 'Do_FFT_C2C_forward'. In function 'Do_FFT_C2C_inverse_inplace' we would like to perform inverse </w:t>
-      </w:r>
-      <w:r>
-        <w:t>and in-place FFT by using cuFFT.</w:t>
+        <w:t>Complete function 'Do_FFT_C2C_inverse_inplace' based on reading through function 'Do_FFT_C2C_forward'. In function 'Do_FFT_C2C_inverse_inplace' we would like to perform inverse and in-place FFT by using cuFFT.</w:t>
       </w:r>
     </w:p>
     <w:p>
@@ -669,16 +738,8 @@
         <w:spacing w:line="240" w:lineRule="auto"/>
       </w:pPr>
       <w:r>
-        <w:t>Run the program and look what it prints to the console. If you</w:t>
-      </w:r>
-      <w:r>
-        <w:t xml:space="preserve"> have</w:t>
-      </w:r>
-      <w:r>
-        <w:t xml:space="preserve"> written your code correctly the difference between input and output should be 0 (or very close to it).</w:t>
-      </w:r>
-      <w:bookmarkStart w:id="0" w:name="_GoBack"/>
-      <w:bookmarkEnd w:id="0"/>
+        <w:t>Run the program and look what it prints to the console. If you have written your code correctly the difference between input and output should be 0 (or very close to it).</w:t>
+      </w:r>
     </w:p>
     <w:p>
       <w:pPr>

</xml_diff>

<commit_message>
added manual reservation command.
</commit_message>
<xml_diff>
--- a/practicals/prac5/notes/practical_five.docx
+++ b/practicals/prac5/notes/practical_five.docx
@@ -243,6 +243,43 @@
       <w:r>
         <w:t>When logged into the Arcus-B head node, you can create an interactive session on one of the K80 GPU compute nodes by issuing the following command:</w:t>
       </w:r>
+    </w:p>
+    <w:p>
+      <w:pPr>
+        <w:spacing w:line="240" w:lineRule="auto"/>
+      </w:pPr>
+      <w:bookmarkStart w:id="0" w:name="_GoBack"/>
+      <w:bookmarkEnd w:id="0"/>
+    </w:p>
+    <w:p>
+      <w:pPr>
+        <w:spacing w:line="240" w:lineRule="auto"/>
+        <w:rPr>
+          <w:i/>
+        </w:rPr>
+      </w:pPr>
+      <w:proofErr w:type="gramStart"/>
+      <w:r>
+        <w:rPr>
+          <w:i/>
+        </w:rPr>
+        <w:t>export</w:t>
+      </w:r>
+      <w:proofErr w:type="gramEnd"/>
+      <w:r>
+        <w:rPr>
+          <w:i/>
+        </w:rPr>
+        <w:t xml:space="preserve"> SALLOC_RESERVATION=</w:t>
+      </w:r>
+      <w:proofErr w:type="spellStart"/>
+      <w:r>
+        <w:rPr>
+          <w:i/>
+        </w:rPr>
+        <w:t>cuda-openmp-thu</w:t>
+      </w:r>
+      <w:proofErr w:type="spellEnd"/>
     </w:p>
     <w:p>
       <w:pPr>
@@ -551,7 +588,6 @@
           <w:sz w:val="18"/>
           <w:szCs w:val="18"/>
         </w:rPr>
-        <w:lastRenderedPageBreak/>
         <w:t xml:space="preserve">Or </w:t>
       </w:r>
     </w:p>
@@ -623,8 +659,6 @@
       <w:pPr>
         <w:spacing w:line="240" w:lineRule="auto"/>
       </w:pPr>
-      <w:bookmarkStart w:id="0" w:name="_GoBack"/>
-      <w:bookmarkEnd w:id="0"/>
     </w:p>
     <w:p>
       <w:pPr>

</xml_diff>